<commit_message>
Se agregan descripciones en los puntos
</commit_message>
<xml_diff>
--- a/repository/S.A.P.O/Producto/Iteraciones/Iteracion_01/03_Documento_Analisis/Workflow Analisis.docx
+++ b/repository/S.A.P.O/Producto/Iteraciones/Iteracion_01/03_Documento_Analisis/Workflow Analisis.docx
@@ -117,7 +117,7 @@
                 <v:imagedata r:id="rId9" o:title=""/>
                 <w10:wrap type="tight"/>
               </v:shape>
-              <o:OLEObject Type="Embed" ProgID="PBrush" ShapeID="_x0000_s1033" DrawAspect="Content" ObjectID="_1437847724" r:id="rId10"/>
+              <o:OLEObject Type="Embed" ProgID="PBrush" ShapeID="_x0000_s1033" DrawAspect="Content" ObjectID="_1438528331" r:id="rId10"/>
             </w:pict>
           </w:r>
           <w:r>
@@ -921,6 +921,113 @@
               </w:p>
             </w:tc>
           </w:tr>
+          <w:tr>
+            <w:trPr>
+              <w:trHeight w:val="311"/>
+            </w:trPr>
+            <w:tc>
+              <w:tcPr>
+                <w:tcW w:w="886" w:type="pct"/>
+                <w:shd w:val="clear" w:color="auto" w:fill="FFFFFF"/>
+              </w:tcPr>
+              <w:p>
+                <w:pPr>
+                  <w:jc w:val="center"/>
+                  <w:rPr>
+                    <w:rFonts w:ascii="Arial" w:hAnsi="Arial" w:cs="Arial"/>
+                    <w:sz w:val="20"/>
+                  </w:rPr>
+                </w:pPr>
+                <w:r>
+                  <w:rPr>
+                    <w:rFonts w:ascii="Arial" w:hAnsi="Arial" w:cs="Arial"/>
+                    <w:sz w:val="20"/>
+                  </w:rPr>
+                  <w:t>1.1</w:t>
+                </w:r>
+              </w:p>
+            </w:tc>
+            <w:tc>
+              <w:tcPr>
+                <w:tcW w:w="1729" w:type="pct"/>
+                <w:shd w:val="clear" w:color="auto" w:fill="FFFFFF"/>
+              </w:tcPr>
+              <w:p>
+                <w:pPr>
+                  <w:jc w:val="both"/>
+                  <w:rPr>
+                    <w:rFonts w:ascii="Arial" w:hAnsi="Arial" w:cs="Arial"/>
+                    <w:sz w:val="20"/>
+                  </w:rPr>
+                </w:pPr>
+                <w:r>
+                  <w:rPr>
+                    <w:rFonts w:ascii="Arial" w:hAnsi="Arial" w:cs="Arial"/>
+                    <w:sz w:val="20"/>
+                  </w:rPr>
+                  <w:t>Se agregan las descripciones a cada uno de los puntos</w:t>
+                </w:r>
+              </w:p>
+            </w:tc>
+            <w:tc>
+              <w:tcPr>
+                <w:tcW w:w="987" w:type="pct"/>
+                <w:shd w:val="clear" w:color="auto" w:fill="FFFFFF"/>
+              </w:tcPr>
+              <w:p>
+                <w:pPr>
+                  <w:jc w:val="center"/>
+                  <w:rPr>
+                    <w:rFonts w:ascii="Arial" w:hAnsi="Arial" w:cs="Arial"/>
+                    <w:sz w:val="20"/>
+                  </w:rPr>
+                </w:pPr>
+                <w:r>
+                  <w:rPr>
+                    <w:rFonts w:ascii="Arial" w:hAnsi="Arial" w:cs="Arial"/>
+                    <w:sz w:val="20"/>
+                  </w:rPr>
+                  <w:t>10/08</w:t>
+                </w:r>
+                <w:r>
+                  <w:rPr>
+                    <w:rFonts w:ascii="Arial" w:hAnsi="Arial" w:cs="Arial"/>
+                    <w:sz w:val="20"/>
+                  </w:rPr>
+                  <w:t>/</w:t>
+                </w:r>
+                <w:r>
+                  <w:rPr>
+                    <w:rFonts w:ascii="Arial" w:hAnsi="Arial" w:cs="Arial"/>
+                    <w:sz w:val="20"/>
+                  </w:rPr>
+                  <w:t>2013</w:t>
+                </w:r>
+              </w:p>
+            </w:tc>
+            <w:tc>
+              <w:tcPr>
+                <w:tcW w:w="1398" w:type="pct"/>
+                <w:shd w:val="clear" w:color="auto" w:fill="FFFFFF"/>
+              </w:tcPr>
+              <w:p>
+                <w:pPr>
+                  <w:jc w:val="center"/>
+                  <w:rPr>
+                    <w:rFonts w:ascii="Arial" w:hAnsi="Arial" w:cs="Arial"/>
+                    <w:sz w:val="20"/>
+                  </w:rPr>
+                </w:pPr>
+                <w:r>
+                  <w:rPr>
+                    <w:rFonts w:ascii="Arial" w:hAnsi="Arial" w:cs="Arial"/>
+                    <w:sz w:val="20"/>
+                  </w:rPr>
+                  <w:t>García, Mauro</w:t>
+                </w:r>
+              </w:p>
+            </w:tc>
+          </w:tr>
         </w:tbl>
         <w:p>
           <w:pPr>
@@ -1000,7 +1107,7 @@
             </w:p>
             <w:p>
               <w:pPr>
-                <w:pStyle w:val="TDC1"/>
+                <w:pStyle w:val="TDC2"/>
                 <w:tabs>
                   <w:tab w:val="right" w:leader="dot" w:pos="8828"/>
                 </w:tabs>
@@ -1017,10 +1124,11 @@
               <w:r>
                 <w:fldChar w:fldCharType="separate"/>
               </w:r>
-              <w:hyperlink w:anchor="_Toc363399991" w:history="1">
+              <w:hyperlink w:anchor="_Toc364786392" w:history="1">
                 <w:r>
                   <w:rPr>
                     <w:rStyle w:val="Hipervnculo"/>
+                    <w:rFonts w:eastAsia="Times New Roman"/>
                     <w:noProof/>
                   </w:rPr>
                   <w:t>Introducción</w:t>
@@ -1044,7 +1152,7 @@
                     <w:noProof/>
                     <w:webHidden/>
                   </w:rPr>
-                  <w:instrText xml:space="preserve"> PAGEREF _Toc363399991 \h </w:instrText>
+                  <w:instrText xml:space="preserve"> PAGEREF _Toc364786392 \h </w:instrText>
                 </w:r>
                 <w:r>
                   <w:rPr>
@@ -1065,6 +1173,144 @@
                     <w:webHidden/>
                   </w:rPr>
                   <w:t>4</w:t>
+                </w:r>
+                <w:r>
+                  <w:rPr>
+                    <w:noProof/>
+                    <w:webHidden/>
+                  </w:rPr>
+                  <w:fldChar w:fldCharType="end"/>
+                </w:r>
+              </w:hyperlink>
+            </w:p>
+            <w:p>
+              <w:pPr>
+                <w:pStyle w:val="TDC2"/>
+                <w:tabs>
+                  <w:tab w:val="right" w:leader="dot" w:pos="8828"/>
+                </w:tabs>
+                <w:rPr>
+                  <w:noProof/>
+                </w:rPr>
+              </w:pPr>
+              <w:hyperlink w:anchor="_Toc364786393" w:history="1">
+                <w:r>
+                  <w:rPr>
+                    <w:rStyle w:val="Hipervnculo"/>
+                    <w:rFonts w:eastAsia="Times New Roman"/>
+                    <w:noProof/>
+                  </w:rPr>
+                  <w:t>Realización de Casos de Uso</w:t>
+                </w:r>
+                <w:r>
+                  <w:rPr>
+                    <w:noProof/>
+                    <w:webHidden/>
+                  </w:rPr>
+                  <w:tab/>
+                </w:r>
+                <w:r>
+                  <w:rPr>
+                    <w:noProof/>
+                    <w:webHidden/>
+                  </w:rPr>
+                  <w:fldChar w:fldCharType="begin"/>
+                </w:r>
+                <w:r>
+                  <w:rPr>
+                    <w:noProof/>
+                    <w:webHidden/>
+                  </w:rPr>
+                  <w:instrText xml:space="preserve"> PAGEREF _Toc364786393 \h </w:instrText>
+                </w:r>
+                <w:r>
+                  <w:rPr>
+                    <w:noProof/>
+                    <w:webHidden/>
+                  </w:rPr>
+                </w:r>
+                <w:r>
+                  <w:rPr>
+                    <w:noProof/>
+                    <w:webHidden/>
+                  </w:rPr>
+                  <w:fldChar w:fldCharType="separate"/>
+                </w:r>
+                <w:r>
+                  <w:rPr>
+                    <w:noProof/>
+                    <w:webHidden/>
+                  </w:rPr>
+                  <w:t>5</w:t>
+                </w:r>
+                <w:r>
+                  <w:rPr>
+                    <w:noProof/>
+                    <w:webHidden/>
+                  </w:rPr>
+                  <w:fldChar w:fldCharType="end"/>
+                </w:r>
+              </w:hyperlink>
+            </w:p>
+            <w:p>
+              <w:pPr>
+                <w:pStyle w:val="TDC2"/>
+                <w:tabs>
+                  <w:tab w:val="right" w:leader="dot" w:pos="8828"/>
+                </w:tabs>
+                <w:rPr>
+                  <w:noProof/>
+                </w:rPr>
+              </w:pPr>
+              <w:hyperlink w:anchor="_Toc364786394" w:history="1">
+                <w:r>
+                  <w:rPr>
+                    <w:rStyle w:val="Hipervnculo"/>
+                    <w:rFonts w:eastAsia="Times New Roman"/>
+                    <w:noProof/>
+                  </w:rPr>
+                  <w:t>Paquetes de Análisis</w:t>
+                </w:r>
+                <w:r>
+                  <w:rPr>
+                    <w:noProof/>
+                    <w:webHidden/>
+                  </w:rPr>
+                  <w:tab/>
+                </w:r>
+                <w:r>
+                  <w:rPr>
+                    <w:noProof/>
+                    <w:webHidden/>
+                  </w:rPr>
+                  <w:fldChar w:fldCharType="begin"/>
+                </w:r>
+                <w:r>
+                  <w:rPr>
+                    <w:noProof/>
+                    <w:webHidden/>
+                  </w:rPr>
+                  <w:instrText xml:space="preserve"> PAGEREF _Toc364786394 \h </w:instrText>
+                </w:r>
+                <w:r>
+                  <w:rPr>
+                    <w:noProof/>
+                    <w:webHidden/>
+                  </w:rPr>
+                </w:r>
+                <w:r>
+                  <w:rPr>
+                    <w:noProof/>
+                    <w:webHidden/>
+                  </w:rPr>
+                  <w:fldChar w:fldCharType="separate"/>
+                </w:r>
+                <w:r>
+                  <w:rPr>
+                    <w:noProof/>
+                    <w:webHidden/>
+                  </w:rPr>
+                  <w:t>5</w:t>
                 </w:r>
                 <w:r>
                   <w:rPr>
@@ -1131,6 +1377,7 @@
               <w:rFonts w:eastAsia="Times New Roman"/>
             </w:rPr>
           </w:pPr>
+          <w:bookmarkStart w:id="1" w:name="_Toc364786392"/>
           <w:r>
             <w:rPr>
               <w:rFonts w:eastAsia="Times New Roman"/>
@@ -1138,10 +1385,14 @@
             <w:lastRenderedPageBreak/>
             <w:t>Introducción</w:t>
           </w:r>
-        </w:p>
-        <w:p>
+          <w:bookmarkEnd w:id="1"/>
+        </w:p>
+        <w:p>
+          <w:pPr>
+            <w:ind w:firstLine="708"/>
+          </w:pPr>
           <w:r>
-            <w:t xml:space="preserve">En el presente documento </w:t>
+            <w:t>En el presente documento se procederá a realizar la Realización de CU de Registrar Asignación de Paciente mediante un Diagrama de Comunicaciones, como así también el Diagrama de Paquetes de todos los Casos de Uso intervinientes en esta iteración</w:t>
           </w:r>
         </w:p>
         <w:p>
@@ -1169,6 +1420,7 @@
               <w:rFonts w:eastAsia="Times New Roman"/>
             </w:rPr>
           </w:pPr>
+          <w:bookmarkStart w:id="2" w:name="_Toc364786393"/>
           <w:r>
             <w:rPr>
               <w:rFonts w:eastAsia="Times New Roman"/>
@@ -1176,8 +1428,13 @@
             <w:lastRenderedPageBreak/>
             <w:t>Realización de Casos de Uso</w:t>
           </w:r>
-        </w:p>
-        <w:p/>
+          <w:bookmarkEnd w:id="2"/>
+        </w:p>
+        <w:p>
+          <w:r>
+            <w:t>A continuación de detalla el Diagrama de Comunicaciones del CU Registrar Asignación de Paciente.</w:t>
+          </w:r>
+        </w:p>
         <w:p>
           <w:pPr>
             <w:pStyle w:val="Ttulo2"/>
@@ -1260,11 +1517,21 @@
               <w:rFonts w:eastAsia="Times New Roman"/>
             </w:rPr>
           </w:pPr>
+          <w:bookmarkStart w:id="3" w:name="_Toc364786394"/>
           <w:r>
             <w:rPr>
               <w:rFonts w:eastAsia="Times New Roman"/>
             </w:rPr>
             <w:t>Paquetes de Análisis</w:t>
+          </w:r>
+          <w:bookmarkEnd w:id="3"/>
+        </w:p>
+        <w:p>
+          <w:pPr>
+            <w:ind w:firstLine="708"/>
+          </w:pPr>
+          <w:r>
+            <w:t>A continuación de detalla el Diagrama de Paquetes con los correspondientes Casos de Uso que intervienen en la presente iteración.</w:t>
           </w:r>
         </w:p>
         <w:p>
@@ -1453,7 +1720,7 @@
         <w:noProof/>
         <w:lang w:val="es-ES"/>
       </w:rPr>
-      <w:t>5</w:t>
+      <w:t>2</w:t>
     </w:r>
     <w:r>
       <w:rPr>
@@ -1573,7 +1840,7 @@
                         <a:blip r:embed="rId1">
                           <a:extLst>
                             <a:ext uri="{28A0092B-C50C-407E-A947-70E740481C1C}">
-                              <a14:useLocalDpi xmlns:a14="http://schemas.microsoft.com/office/drawing/2010/main" xmlns:wps="http://schemas.microsoft.com/office/word/2010/wordprocessingShape" xmlns:wpi="http://schemas.microsoft.com/office/word/2010/wordprocessingInk" xmlns:wpg="http://schemas.microsoft.com/office/word/2010/wordprocessingGroup" xmlns:w15="http://schemas.microsoft.com/office/word/2012/wordml" xmlns:w14="http://schemas.microsoft.com/office/word/2010/wordml" xmlns:w="http://schemas.openxmlformats.org/wordprocessingml/2006/main" xmlns:w10="urn:schemas-microsoft-com:office:word" xmlns:wp14="http://schemas.microsoft.com/office/word/2010/wordprocessingDrawing" xmlns:v="urn:schemas-microsoft-com:vml" xmlns:o="urn:schemas-microsoft-com:office:office" xmlns:mc="http://schemas.openxmlformats.org/markup-compatibility/2006" xmlns:wpc="http://schemas.microsoft.com/office/word/2010/wordprocessingCanvas" xmlns="" val="0"/>
+                              <a14:useLocalDpi xmlns="" xmlns:wpc="http://schemas.microsoft.com/office/word/2010/wordprocessingCanvas" xmlns:mc="http://schemas.openxmlformats.org/markup-compatibility/2006" xmlns:o="urn:schemas-microsoft-com:office:office" xmlns:v="urn:schemas-microsoft-com:vml" xmlns:wp14="http://schemas.microsoft.com/office/word/2010/wordprocessingDrawing" xmlns:w10="urn:schemas-microsoft-com:office:word" xmlns:w="http://schemas.openxmlformats.org/wordprocessingml/2006/main" xmlns:w14="http://schemas.microsoft.com/office/word/2010/wordml" xmlns:w15="http://schemas.microsoft.com/office/word/2012/wordml" xmlns:wpg="http://schemas.microsoft.com/office/word/2010/wordprocessingGroup" xmlns:wpi="http://schemas.microsoft.com/office/word/2010/wordprocessingInk" xmlns:wps="http://schemas.microsoft.com/office/word/2010/wordprocessingShape" xmlns:a14="http://schemas.microsoft.com/office/drawing/2010/main" val="0"/>
                             </a:ext>
                           </a:extLst>
                         </a:blip>
@@ -2262,6 +2529,19 @@
       <w:szCs w:val="26"/>
     </w:rPr>
   </w:style>
+  <w:style w:type="paragraph" w:styleId="TDC2">
+    <w:name w:val="toc 2"/>
+    <w:basedOn w:val="Normal"/>
+    <w:next w:val="Normal"/>
+    <w:autoRedefine/>
+    <w:uiPriority w:val="39"/>
+    <w:unhideWhenUsed/>
+    <w:rsid w:val="009621FA"/>
+    <w:pPr>
+      <w:spacing w:after="100"/>
+      <w:ind w:left="220"/>
+    </w:pPr>
+  </w:style>
 </w:styles>
 </file>
 

</xml_diff>